<commit_message>
DLC update in installation post
</commit_message>
<xml_diff>
--- a/content/openlabnotebook/Update your DLC Model/Updating DLC Model.docx
+++ b/content/openlabnotebook/Update your DLC Model/Updating DLC Model.docx
@@ -156,6 +156,48 @@
       </w:pPr>
       <w:r>
         <w:t>refine labels manually</w:t>
+      </w:r>
+    </w:p>
+    <w:p>
+      <w:pPr>
+        <w:pStyle w:val="ListParagraph"/>
+        <w:numPr>
+          <w:ilvl w:val="1"/>
+          <w:numId w:val="1"/>
+        </w:numPr>
+      </w:pPr>
+      <w:r>
+        <w:t xml:space="preserve">load the label folder &amp; </w:t>
+      </w:r>
+    </w:p>
+    <w:p>
+      <w:pPr>
+        <w:pStyle w:val="ListParagraph"/>
+        <w:numPr>
+          <w:ilvl w:val="1"/>
+          <w:numId w:val="1"/>
+        </w:numPr>
+      </w:pPr>
+      <w:r>
+        <w:t>load the corresponding h5 file</w:t>
+      </w:r>
+      <w:r>
+        <w:t xml:space="preserve"> &amp; </w:t>
+      </w:r>
+    </w:p>
+    <w:p>
+      <w:pPr>
+        <w:pStyle w:val="ListParagraph"/>
+        <w:numPr>
+          <w:ilvl w:val="1"/>
+          <w:numId w:val="1"/>
+        </w:numPr>
+      </w:pPr>
+      <w:r>
+        <w:t xml:space="preserve">select likelihood threshold </w:t>
+      </w:r>
+      <w:r>
+        <w:t>0.4</w:t>
       </w:r>
     </w:p>
     <w:p>
@@ -244,7 +286,7 @@
         <w:rFonts w:hint="default"/>
       </w:rPr>
     </w:lvl>
-    <w:lvl w:ilvl="1" w:tplc="08090019" w:tentative="1">
+    <w:lvl w:ilvl="1" w:tplc="08090019">
       <w:start w:val="1"/>
       <w:numFmt w:val="lowerLetter"/>
       <w:lvlText w:val="%2."/>

</xml_diff>